<commit_message>
Submitted the project report
</commit_message>
<xml_diff>
--- a/project/project report.docx
+++ b/project/project report.docx
@@ -13,6 +13,7 @@
           <w:docPartUnique/>
         </w:docPartObj>
       </w:sdtPr>
+      <w:sdtEndPr/>
       <w:sdtContent>
         <w:p>
           <w:r>
@@ -130,6 +131,30 @@
                                       <w:color w:val="FFFFFF" w:themeColor="background1"/>
                                       <w:sz w:val="32"/>
                                       <w:szCs w:val="32"/>
+                                      <w:rtl/>
+                                      <w:lang w:bidi="he-IL"/>
+                                    </w:rPr>
+                                  </w:pPr>
+                                  <w:r>
+                                    <w:rPr>
+                                      <w:rFonts w:hint="cs"/>
+                                      <w:color w:val="FFFFFF" w:themeColor="background1"/>
+                                      <w:sz w:val="32"/>
+                                      <w:szCs w:val="32"/>
+                                      <w:rtl/>
+                                      <w:lang w:bidi="he-IL"/>
+                                    </w:rPr>
+                                    <w:t xml:space="preserve">מגישים: </w:t>
+                                  </w:r>
+                                </w:p>
+                                <w:p>
+                                  <w:pPr>
+                                    <w:pStyle w:val="NoSpacing"/>
+                                    <w:bidi/>
+                                    <w:rPr>
+                                      <w:color w:val="FFFFFF" w:themeColor="background1"/>
+                                      <w:sz w:val="32"/>
+                                      <w:szCs w:val="32"/>
                                     </w:rPr>
                                   </w:pPr>
                                   <w:proofErr w:type="spellStart"/>
@@ -156,6 +181,28 @@
                                   </w:r>
                                   <w:r>
                                     <w:rPr>
+                                      <w:rFonts w:hint="cs"/>
+                                      <w:color w:val="FFFFFF" w:themeColor="background1"/>
+                                      <w:sz w:val="32"/>
+                                      <w:szCs w:val="32"/>
+                                      <w:rtl/>
+                                      <w:lang w:bidi="he-IL"/>
+                                    </w:rPr>
+                                    <w:t xml:space="preserve"> </w:t>
+                                  </w:r>
+                                  <w:r>
+                                    <w:rPr>
+                                      <w:rFonts w:cs="Arial"/>
+                                      <w:color w:val="FFFFFF" w:themeColor="background1"/>
+                                      <w:sz w:val="32"/>
+                                      <w:szCs w:val="32"/>
+                                      <w:rtl/>
+                                      <w:lang w:bidi="he-IL"/>
+                                    </w:rPr>
+                                    <w:t>304952898</w:t>
+                                  </w:r>
+                                  <w:r>
+                                    <w:rPr>
                                       <w:color w:val="FFFFFF" w:themeColor="background1"/>
                                       <w:sz w:val="32"/>
                                       <w:szCs w:val="32"/>
@@ -177,6 +224,17 @@
                                     <w:t>סטולרו</w:t>
                                   </w:r>
                                   <w:proofErr w:type="spellEnd"/>
+                                  <w:r>
+                                    <w:rPr>
+                                      <w:rFonts w:hint="cs"/>
+                                      <w:color w:val="FFFFFF" w:themeColor="background1"/>
+                                      <w:sz w:val="32"/>
+                                      <w:szCs w:val="32"/>
+                                      <w:rtl/>
+                                      <w:lang w:bidi="he-IL"/>
+                                    </w:rPr>
+                                    <w:t xml:space="preserve"> 201581683</w:t>
+                                  </w:r>
                                   <w:r>
                                     <w:rPr>
                                       <w:color w:val="FFFFFF" w:themeColor="background1"/>
@@ -245,6 +303,7 @@
                                     <w:dataBinding w:prefixMappings="xmlns:ns0='http://purl.org/dc/elements/1.1/' xmlns:ns1='http://schemas.openxmlformats.org/package/2006/metadata/core-properties' " w:xpath="/ns1:coreProperties[1]/ns0:title[1]" w:storeItemID="{6C3C8BC8-F283-45AE-878A-BAB7291924A1}"/>
                                     <w:text/>
                                   </w:sdtPr>
+                                  <w:sdtEndPr/>
                                   <w:sdtContent>
                                     <w:p>
                                       <w:pPr>
@@ -288,6 +347,7 @@
                                     <w:dataBinding w:prefixMappings="xmlns:ns0='http://purl.org/dc/elements/1.1/' xmlns:ns1='http://schemas.openxmlformats.org/package/2006/metadata/core-properties' " w:xpath="/ns1:coreProperties[1]/ns0:subject[1]" w:storeItemID="{6C3C8BC8-F283-45AE-878A-BAB7291924A1}"/>
                                     <w:text/>
                                   </w:sdtPr>
+                                  <w:sdtEndPr/>
                                   <w:sdtContent>
                                     <w:p>
                                       <w:pPr>
@@ -349,6 +409,30 @@
                                 <w:color w:val="FFFFFF" w:themeColor="background1"/>
                                 <w:sz w:val="32"/>
                                 <w:szCs w:val="32"/>
+                                <w:rtl/>
+                                <w:lang w:bidi="he-IL"/>
+                              </w:rPr>
+                            </w:pPr>
+                            <w:r>
+                              <w:rPr>
+                                <w:rFonts w:hint="cs"/>
+                                <w:color w:val="FFFFFF" w:themeColor="background1"/>
+                                <w:sz w:val="32"/>
+                                <w:szCs w:val="32"/>
+                                <w:rtl/>
+                                <w:lang w:bidi="he-IL"/>
+                              </w:rPr>
+                              <w:t xml:space="preserve">מגישים: </w:t>
+                            </w:r>
+                          </w:p>
+                          <w:p>
+                            <w:pPr>
+                              <w:pStyle w:val="NoSpacing"/>
+                              <w:bidi/>
+                              <w:rPr>
+                                <w:color w:val="FFFFFF" w:themeColor="background1"/>
+                                <w:sz w:val="32"/>
+                                <w:szCs w:val="32"/>
                               </w:rPr>
                             </w:pPr>
                             <w:proofErr w:type="spellStart"/>
@@ -375,6 +459,28 @@
                             </w:r>
                             <w:r>
                               <w:rPr>
+                                <w:rFonts w:hint="cs"/>
+                                <w:color w:val="FFFFFF" w:themeColor="background1"/>
+                                <w:sz w:val="32"/>
+                                <w:szCs w:val="32"/>
+                                <w:rtl/>
+                                <w:lang w:bidi="he-IL"/>
+                              </w:rPr>
+                              <w:t xml:space="preserve"> </w:t>
+                            </w:r>
+                            <w:r>
+                              <w:rPr>
+                                <w:rFonts w:cs="Arial"/>
+                                <w:color w:val="FFFFFF" w:themeColor="background1"/>
+                                <w:sz w:val="32"/>
+                                <w:szCs w:val="32"/>
+                                <w:rtl/>
+                                <w:lang w:bidi="he-IL"/>
+                              </w:rPr>
+                              <w:t>304952898</w:t>
+                            </w:r>
+                            <w:r>
+                              <w:rPr>
                                 <w:color w:val="FFFFFF" w:themeColor="background1"/>
                                 <w:sz w:val="32"/>
                                 <w:szCs w:val="32"/>
@@ -396,6 +502,17 @@
                               <w:t>סטולרו</w:t>
                             </w:r>
                             <w:proofErr w:type="spellEnd"/>
+                            <w:r>
+                              <w:rPr>
+                                <w:rFonts w:hint="cs"/>
+                                <w:color w:val="FFFFFF" w:themeColor="background1"/>
+                                <w:sz w:val="32"/>
+                                <w:szCs w:val="32"/>
+                                <w:rtl/>
+                                <w:lang w:bidi="he-IL"/>
+                              </w:rPr>
+                              <w:t xml:space="preserve"> 201581683</w:t>
+                            </w:r>
                             <w:r>
                               <w:rPr>
                                 <w:color w:val="FFFFFF" w:themeColor="background1"/>
@@ -432,6 +549,7 @@
                               <w:dataBinding w:prefixMappings="xmlns:ns0='http://purl.org/dc/elements/1.1/' xmlns:ns1='http://schemas.openxmlformats.org/package/2006/metadata/core-properties' " w:xpath="/ns1:coreProperties[1]/ns0:title[1]" w:storeItemID="{6C3C8BC8-F283-45AE-878A-BAB7291924A1}"/>
                               <w:text/>
                             </w:sdtPr>
+                            <w:sdtEndPr/>
                             <w:sdtContent>
                               <w:p>
                                 <w:pPr>
@@ -475,6 +593,7 @@
                               <w:dataBinding w:prefixMappings="xmlns:ns0='http://purl.org/dc/elements/1.1/' xmlns:ns1='http://schemas.openxmlformats.org/package/2006/metadata/core-properties' " w:xpath="/ns1:coreProperties[1]/ns0:subject[1]" w:storeItemID="{6C3C8BC8-F283-45AE-878A-BAB7291924A1}"/>
                               <w:text/>
                             </w:sdtPr>
+                            <w:sdtEndPr/>
                             <w:sdtContent>
                               <w:p>
                                 <w:pPr>
@@ -525,7 +644,9 @@
     <w:sdt>
       <w:sdtPr>
         <w:rPr>
-          <w:rFonts w:eastAsiaTheme="minorHAnsi"/>
+          <w:rFonts w:asciiTheme="minorHAnsi" w:eastAsiaTheme="minorHAnsi" w:hAnsiTheme="minorHAnsi"/>
+          <w:b w:val="0"/>
+          <w:bCs w:val="0"/>
           <w:color w:val="auto"/>
           <w:sz w:val="24"/>
           <w:szCs w:val="24"/>
@@ -540,9 +661,6 @@
       </w:sdtPr>
       <w:sdtEndPr>
         <w:rPr>
-          <w:rFonts w:asciiTheme="minorHAnsi" w:hAnsiTheme="minorHAnsi"/>
-          <w:b w:val="0"/>
-          <w:bCs w:val="0"/>
           <w:cs/>
           <w:lang w:val="en-US"/>
         </w:rPr>
@@ -2007,7 +2125,6 @@
       <w:pPr>
         <w:pStyle w:val="TOCHeading"/>
         <w:rPr>
-          <w:rFonts w:hint="cs"/>
           <w:cs w:val="0"/>
         </w:rPr>
       </w:pPr>
@@ -2551,7 +2668,21 @@
         <w:rPr>
           <w:rtl/>
         </w:rPr>
-        <w:t xml:space="preserve">עסקנו במימוש אלגוריתמי קלאסטרינג </w:t>
+        <w:t xml:space="preserve">עסקנו במימוש אלגוריתמי </w:t>
+      </w:r>
+      <w:proofErr w:type="spellStart"/>
+      <w:r>
+        <w:rPr>
+          <w:rtl/>
+        </w:rPr>
+        <w:t>קלאסטרינג</w:t>
+      </w:r>
+      <w:proofErr w:type="spellEnd"/>
+      <w:r>
+        <w:rPr>
+          <w:rtl/>
+        </w:rPr>
+        <w:t xml:space="preserve"> </w:t>
       </w:r>
       <w:proofErr w:type="spellStart"/>
       <w:r>
@@ -3243,13 +3374,13 @@
         </w:rPr>
         <w:t>ם סכום משקלים פנימיים.</w:t>
       </w:r>
-    </w:p>
-    <w:p>
-      <w:pPr>
-        <w:rPr>
-          <w:rtl/>
-        </w:rPr>
-      </w:pPr>
+      <w:r>
+        <w:rPr>
+          <w:rFonts w:hint="cs"/>
+          <w:rtl/>
+        </w:rPr>
+        <w:t xml:space="preserve"> </w:t>
+      </w:r>
       <w:r>
         <w:rPr>
           <w:rtl/>
@@ -3784,6 +3915,13 @@
         </w:rPr>
         <w:t xml:space="preserve"> נתונים גבוה</w:t>
       </w:r>
+      <w:r>
+        <w:rPr>
+          <w:rFonts w:hint="cs"/>
+          <w:rtl/>
+        </w:rPr>
+        <w:t>:</w:t>
+      </w:r>
     </w:p>
     <w:p>
       <w:pPr>
@@ -3837,6 +3975,13 @@
           <w:rtl/>
         </w:rPr>
         <w:t>קביעת מספר האשכולות</w:t>
+      </w:r>
+      <w:r>
+        <w:rPr>
+          <w:rFonts w:hint="cs"/>
+          <w:rtl/>
+        </w:rPr>
+        <w:t>:</w:t>
       </w:r>
     </w:p>
     <w:p>
@@ -4193,15 +4338,7 @@
         <w:rPr>
           <w:rtl/>
         </w:rPr>
-        <w:t>כא</w:t>
-      </w:r>
-      <w:bookmarkStart w:id="6" w:name="_GoBack"/>
-      <w:bookmarkEnd w:id="6"/>
-      <w:r>
-        <w:rPr>
-          <w:rtl/>
-        </w:rPr>
-        <w:t>שר:</w:t>
+        <w:t>כאשר:</w:t>
       </w:r>
     </w:p>
     <w:p>
@@ -4671,7 +4808,7 @@
           <w:rtl/>
         </w:rPr>
       </w:pPr>
-      <w:bookmarkStart w:id="7" w:name="_Toc518164615"/>
+      <w:bookmarkStart w:id="6" w:name="_Toc518164615"/>
       <w:r>
         <w:rPr>
           <w:rFonts w:hint="cs"/>
@@ -4687,7 +4824,7 @@
       <w:r>
         <w:t>++</w:t>
       </w:r>
-      <w:bookmarkEnd w:id="7"/>
+      <w:bookmarkEnd w:id="6"/>
     </w:p>
     <w:p>
       <w:pPr>
@@ -4912,7 +5049,7 @@
           <w:rtl/>
         </w:rPr>
       </w:pPr>
-      <w:bookmarkStart w:id="8" w:name="_Toc518164616"/>
+      <w:bookmarkStart w:id="7" w:name="_Toc518164616"/>
       <w:r>
         <w:rPr>
           <w:rtl/>
@@ -4922,7 +5059,7 @@
       <w:r>
         <w:t>Gaps-Statistics</w:t>
       </w:r>
-      <w:bookmarkEnd w:id="8"/>
+      <w:bookmarkEnd w:id="7"/>
     </w:p>
     <w:p>
       <w:pPr>
@@ -5679,7 +5816,7 @@
       <w:pPr>
         <w:pStyle w:val="Heading3"/>
       </w:pPr>
-      <w:bookmarkStart w:id="9" w:name="_Toc518164617"/>
+      <w:bookmarkStart w:id="8" w:name="_Toc518164617"/>
       <w:r>
         <w:rPr>
           <w:rFonts w:hint="cs"/>
@@ -5708,7 +5845,7 @@
       <w:r>
         <w:t>++</w:t>
       </w:r>
-      <w:bookmarkEnd w:id="9"/>
+      <w:bookmarkEnd w:id="8"/>
     </w:p>
     <w:p>
       <w:r>
@@ -5971,7 +6108,7 @@
                                 <w:rtl/>
                               </w:rPr>
                             </w:pPr>
-                            <w:bookmarkStart w:id="10" w:name="_Toc518164384"/>
+                            <w:bookmarkStart w:id="9" w:name="_Toc518164384"/>
                             <w:r>
                               <w:rPr>
                                 <w:rtl/>
@@ -6041,7 +6178,7 @@
                             <w:r>
                               <w:t>Kmeans</w:t>
                             </w:r>
-                            <w:bookmarkEnd w:id="10"/>
+                            <w:bookmarkEnd w:id="9"/>
                             <w:proofErr w:type="spellEnd"/>
                           </w:p>
                         </w:txbxContent>
@@ -6070,7 +6207,7 @@
                           <w:rtl/>
                         </w:rPr>
                       </w:pPr>
-                      <w:bookmarkStart w:id="11" w:name="_Toc518164384"/>
+                      <w:bookmarkStart w:id="10" w:name="_Toc518164384"/>
                       <w:r>
                         <w:rPr>
                           <w:rtl/>
@@ -6140,7 +6277,7 @@
                       <w:r>
                         <w:t>Kmeans</w:t>
                       </w:r>
-                      <w:bookmarkEnd w:id="11"/>
+                      <w:bookmarkEnd w:id="10"/>
                       <w:proofErr w:type="spellEnd"/>
                     </w:p>
                   </w:txbxContent>
@@ -6344,7 +6481,7 @@
                                 <w:noProof/>
                               </w:rPr>
                             </w:pPr>
-                            <w:bookmarkStart w:id="12" w:name="_Toc518164385"/>
+                            <w:bookmarkStart w:id="11" w:name="_Toc518164385"/>
                             <w:r>
                               <w:rPr>
                                 <w:rtl/>
@@ -6421,7 +6558,7 @@
                               </w:rPr>
                               <w:t>Kmeans++</w:t>
                             </w:r>
-                            <w:bookmarkEnd w:id="12"/>
+                            <w:bookmarkEnd w:id="11"/>
                           </w:p>
                         </w:txbxContent>
                       </wps:txbx>
@@ -6449,7 +6586,7 @@
                           <w:noProof/>
                         </w:rPr>
                       </w:pPr>
-                      <w:bookmarkStart w:id="13" w:name="_Toc518164385"/>
+                      <w:bookmarkStart w:id="12" w:name="_Toc518164385"/>
                       <w:r>
                         <w:rPr>
                           <w:rtl/>
@@ -6526,7 +6663,7 @@
                         </w:rPr>
                         <w:t>Kmeans++</w:t>
                       </w:r>
-                      <w:bookmarkEnd w:id="13"/>
+                      <w:bookmarkEnd w:id="12"/>
                     </w:p>
                   </w:txbxContent>
                 </v:textbox>
@@ -7041,7 +7178,7 @@
           <w:rtl/>
         </w:rPr>
       </w:pPr>
-      <w:bookmarkStart w:id="14" w:name="_Toc518164618"/>
+      <w:bookmarkStart w:id="13" w:name="_Toc518164618"/>
       <w:r>
         <w:rPr>
           <w:rFonts w:hint="cs"/>
@@ -7052,7 +7189,7 @@
       <w:r>
         <w:t>Monte-Carlo</w:t>
       </w:r>
-      <w:bookmarkEnd w:id="14"/>
+      <w:bookmarkEnd w:id="13"/>
     </w:p>
     <w:p>
       <w:pPr>
@@ -7318,7 +7455,7 @@
                             <w:pPr>
                               <w:pStyle w:val="Caption"/>
                             </w:pPr>
-                            <w:bookmarkStart w:id="15" w:name="_Toc518164386"/>
+                            <w:bookmarkStart w:id="14" w:name="_Toc518164386"/>
                             <w:r>
                               <w:rPr>
                                 <w:rtl/>
@@ -7400,7 +7537,7 @@
                               </w:rPr>
                               <w:t>קלסטרים</w:t>
                             </w:r>
-                            <w:bookmarkEnd w:id="15"/>
+                            <w:bookmarkEnd w:id="14"/>
                             <w:proofErr w:type="spellEnd"/>
                           </w:p>
                         </w:txbxContent>
@@ -7426,7 +7563,7 @@
                       <w:pPr>
                         <w:pStyle w:val="Caption"/>
                       </w:pPr>
-                      <w:bookmarkStart w:id="16" w:name="_Toc518164386"/>
+                      <w:bookmarkStart w:id="15" w:name="_Toc518164386"/>
                       <w:r>
                         <w:rPr>
                           <w:rtl/>
@@ -7508,7 +7645,7 @@
                         </w:rPr>
                         <w:t>קלסטרים</w:t>
                       </w:r>
-                      <w:bookmarkEnd w:id="16"/>
+                      <w:bookmarkEnd w:id="15"/>
                       <w:proofErr w:type="spellEnd"/>
                     </w:p>
                   </w:txbxContent>
@@ -7705,7 +7842,7 @@
                                 <w:noProof/>
                               </w:rPr>
                             </w:pPr>
-                            <w:bookmarkStart w:id="17" w:name="_Toc518164387"/>
+                            <w:bookmarkStart w:id="16" w:name="_Toc518164387"/>
                             <w:r>
                               <w:rPr>
                                 <w:rtl/>
@@ -7782,7 +7919,7 @@
                               </w:rPr>
                               <w:t>: משקל מצופה, משקל מצוי והפרשם</w:t>
                             </w:r>
-                            <w:bookmarkEnd w:id="17"/>
+                            <w:bookmarkEnd w:id="16"/>
                           </w:p>
                         </w:txbxContent>
                       </wps:txbx>
@@ -7810,7 +7947,7 @@
                           <w:noProof/>
                         </w:rPr>
                       </w:pPr>
-                      <w:bookmarkStart w:id="18" w:name="_Toc518164387"/>
+                      <w:bookmarkStart w:id="17" w:name="_Toc518164387"/>
                       <w:r>
                         <w:rPr>
                           <w:rtl/>
@@ -7887,7 +8024,7 @@
                         </w:rPr>
                         <w:t>: משקל מצופה, משקל מצוי והפרשם</w:t>
                       </w:r>
-                      <w:bookmarkEnd w:id="18"/>
+                      <w:bookmarkEnd w:id="17"/>
                     </w:p>
                   </w:txbxContent>
                 </v:textbox>
@@ -8176,6 +8313,25 @@
                 </v:shape>
                 <v:group id="קבוצה 34" o:spid="_x0000_s1037" style="position:absolute;width:51295;height:40957" coordsize="51295,40957" o:gfxdata="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">
                   <v:group id="קבוצה 18" o:spid="_x0000_s1038" style="position:absolute;left:1428;width:49867;height:40957" coordsize="49866,40957" o:gfxdata="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">
+                    <v:shapetype id="_x0000_t75" coordsize="21600,21600" o:spt="75" o:preferrelative="t" path="m@4@5l@4@11@9@11@9@5xe" filled="f" stroked="f">
+                      <v:stroke joinstyle="miter"/>
+                      <v:formulas>
+                        <v:f eqn="if lineDrawn pixelLineWidth 0"/>
+                        <v:f eqn="sum @0 1 0"/>
+                        <v:f eqn="sum 0 0 @1"/>
+                        <v:f eqn="prod @2 1 2"/>
+                        <v:f eqn="prod @3 21600 pixelWidth"/>
+                        <v:f eqn="prod @3 21600 pixelHeight"/>
+                        <v:f eqn="sum @0 0 1"/>
+                        <v:f eqn="prod @6 1 2"/>
+                        <v:f eqn="prod @7 21600 pixelWidth"/>
+                        <v:f eqn="sum @8 21600 0"/>
+                        <v:f eqn="prod @7 21600 pixelHeight"/>
+                        <v:f eqn="sum @10 21600 0"/>
+                      </v:formulas>
+                      <v:path o:extrusionok="f" gradientshapeok="t" o:connecttype="rect"/>
+                      <o:lock v:ext="edit" aspectratio="t"/>
+                    </v:shapetype>
                     <v:shape id="_x0000_s1040" type="#_x0000_t75" style="position:absolute;width:49422;height:18288;visibility:visible;mso-wrap-style:square" o:gfxdata="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">
                       <v:imagedata r:id="rId20" o:title="" croptop="6084f" cropbottom="31708f" cropleft="3553f" cropright="5746f"/>
                     </v:shape>
@@ -8245,48 +8401,47 @@
       <w:pPr>
         <w:pStyle w:val="Heading2"/>
         <w:rPr>
+          <w:rtl/>
+        </w:rPr>
+      </w:pPr>
+    </w:p>
+    <w:p>
+      <w:pPr>
+        <w:pStyle w:val="Heading2"/>
+        <w:rPr>
+          <w:rtl/>
+        </w:rPr>
+      </w:pPr>
+      <w:bookmarkStart w:id="18" w:name="_Toc518164619"/>
+      <w:r>
+        <w:rPr>
+          <w:rtl/>
+        </w:rPr>
+        <w:t xml:space="preserve">מימוש </w:t>
+      </w:r>
+      <w:proofErr w:type="spellStart"/>
+      <w:r>
+        <w:t>Cmeans</w:t>
+      </w:r>
+      <w:bookmarkEnd w:id="18"/>
+      <w:proofErr w:type="spellEnd"/>
+    </w:p>
+    <w:p>
+      <w:pPr>
+        <w:pStyle w:val="Heading3"/>
+        <w:rPr>
+          <w:rtl/>
+        </w:rPr>
+      </w:pPr>
+      <w:bookmarkStart w:id="19" w:name="_Toc518164620"/>
+      <w:r>
+        <w:rPr>
           <w:rFonts w:hint="cs"/>
           <w:rtl/>
         </w:rPr>
-      </w:pPr>
-    </w:p>
-    <w:p>
-      <w:pPr>
-        <w:pStyle w:val="Heading2"/>
-        <w:rPr>
-          <w:rtl/>
-        </w:rPr>
-      </w:pPr>
-      <w:bookmarkStart w:id="19" w:name="_Toc518164619"/>
-      <w:r>
-        <w:rPr>
-          <w:rtl/>
-        </w:rPr>
-        <w:t xml:space="preserve">מימוש </w:t>
-      </w:r>
-      <w:proofErr w:type="spellStart"/>
-      <w:r>
-        <w:t>Cmeans</w:t>
+        <w:t>לוגיקה עמומה</w:t>
       </w:r>
       <w:bookmarkEnd w:id="19"/>
-      <w:proofErr w:type="spellEnd"/>
-    </w:p>
-    <w:p>
-      <w:pPr>
-        <w:pStyle w:val="Heading3"/>
-        <w:rPr>
-          <w:rtl/>
-        </w:rPr>
-      </w:pPr>
-      <w:bookmarkStart w:id="20" w:name="_Toc518164620"/>
-      <w:r>
-        <w:rPr>
-          <w:rFonts w:hint="cs"/>
-          <w:rtl/>
-        </w:rPr>
-        <w:t>לוגיקה עמומה</w:t>
-      </w:r>
-      <w:bookmarkEnd w:id="20"/>
     </w:p>
     <w:p>
       <w:pPr>
@@ -8414,7 +8569,7 @@
           <w:rtl/>
         </w:rPr>
       </w:pPr>
-      <w:bookmarkStart w:id="21" w:name="_Toc518164621"/>
+      <w:bookmarkStart w:id="20" w:name="_Toc518164621"/>
       <w:r>
         <w:rPr>
           <w:rFonts w:hint="cs"/>
@@ -8422,7 +8577,7 @@
         </w:rPr>
         <w:t>חלוקה רכה</w:t>
       </w:r>
-      <w:bookmarkEnd w:id="21"/>
+      <w:bookmarkEnd w:id="20"/>
     </w:p>
     <w:p>
       <w:pPr>
@@ -8523,7 +8678,7 @@
                                 <w:noProof/>
                               </w:rPr>
                             </w:pPr>
-                            <w:bookmarkStart w:id="22" w:name="_Toc518164388"/>
+                            <w:bookmarkStart w:id="21" w:name="_Toc518164388"/>
                             <w:r>
                               <w:rPr>
                                 <w:rtl/>
@@ -8619,7 +8774,7 @@
                               </w:rPr>
                               <w:t>ר</w:t>
                             </w:r>
-                            <w:bookmarkEnd w:id="22"/>
+                            <w:bookmarkEnd w:id="21"/>
                           </w:p>
                         </w:txbxContent>
                       </wps:txbx>
@@ -8647,7 +8802,7 @@
                           <w:noProof/>
                         </w:rPr>
                       </w:pPr>
-                      <w:bookmarkStart w:id="23" w:name="_Toc518164388"/>
+                      <w:bookmarkStart w:id="22" w:name="_Toc518164388"/>
                       <w:r>
                         <w:rPr>
                           <w:rtl/>
@@ -8743,7 +8898,7 @@
                         </w:rPr>
                         <w:t>ר</w:t>
                       </w:r>
-                      <w:bookmarkEnd w:id="23"/>
+                      <w:bookmarkEnd w:id="22"/>
                     </w:p>
                   </w:txbxContent>
                 </v:textbox>
@@ -8922,7 +9077,7 @@
           <w:rtl/>
         </w:rPr>
       </w:pPr>
-      <w:bookmarkStart w:id="24" w:name="_Toc518164622"/>
+      <w:bookmarkStart w:id="23" w:name="_Toc518164622"/>
       <w:r>
         <w:rPr>
           <w:rStyle w:val="Heading3Char"/>
@@ -8931,7 +9086,7 @@
         </w:rPr>
         <w:t>האלגוריתם</w:t>
       </w:r>
-      <w:bookmarkEnd w:id="24"/>
+      <w:bookmarkEnd w:id="23"/>
     </w:p>
     <w:p>
       <w:r>
@@ -9854,14 +10009,14 @@
           <w:rtl/>
         </w:rPr>
       </w:pPr>
-      <w:bookmarkStart w:id="25" w:name="_Toc518164623"/>
+      <w:bookmarkStart w:id="24" w:name="_Toc518164623"/>
       <w:r>
         <w:rPr>
           <w:rtl/>
         </w:rPr>
         <w:t>דוגמת ריצה – יינות</w:t>
       </w:r>
-      <w:bookmarkEnd w:id="25"/>
+      <w:bookmarkEnd w:id="24"/>
     </w:p>
     <w:p>
       <w:pPr>
@@ -10623,7 +10778,7 @@
           <w:rtl/>
         </w:rPr>
       </w:pPr>
-      <w:bookmarkStart w:id="26" w:name="_Toc518164624"/>
+      <w:bookmarkStart w:id="25" w:name="_Toc518164624"/>
       <w:r>
         <w:rPr>
           <w:rtl/>
@@ -10631,19 +10786,27 @@
         <w:lastRenderedPageBreak/>
         <w:t>סיכום</w:t>
       </w:r>
+      <w:bookmarkEnd w:id="25"/>
+    </w:p>
+    <w:p>
+      <w:pPr>
+        <w:rPr>
+          <w:rtl/>
+        </w:rPr>
+      </w:pPr>
+      <w:r>
+        <w:rPr>
+          <w:rtl/>
+        </w:rPr>
+        <w:t xml:space="preserve">נוכחנו לראות בעבודתנו כי קלאסטרינג הינו כלי מאוד שימושי, המאפשר עיבוד מקדים </w:t>
+      </w:r>
+      <w:bookmarkStart w:id="26" w:name="_GoBack"/>
       <w:bookmarkEnd w:id="26"/>
-    </w:p>
-    <w:p>
-      <w:pPr>
-        <w:rPr>
-          <w:rtl/>
-        </w:rPr>
-      </w:pPr>
-      <w:r>
-        <w:rPr>
-          <w:rtl/>
-        </w:rPr>
-        <w:t xml:space="preserve">נוכחנו לראות בעבודתנו כי קלאסטרינג הינו כלי מאוד שימושי, המאפשר עיבוד מקדים של נתונים </w:t>
+      <w:r>
+        <w:rPr>
+          <w:rtl/>
+        </w:rPr>
+        <w:t xml:space="preserve">של נתונים </w:t>
       </w:r>
     </w:p>
     <w:p>
@@ -10995,6 +11158,14 @@
     </w:p>
     <w:sdt>
       <w:sdtPr>
+        <w:rPr>
+          <w:rFonts w:asciiTheme="minorHAnsi" w:eastAsiaTheme="minorHAnsi" w:hAnsiTheme="minorHAnsi"/>
+          <w:b w:val="0"/>
+          <w:bCs w:val="0"/>
+          <w:color w:val="auto"/>
+          <w:sz w:val="24"/>
+          <w:szCs w:val="24"/>
+        </w:rPr>
         <w:id w:val="-1184050975"/>
         <w:docPartObj>
           <w:docPartGallery w:val="Bibliographies"/>
@@ -11003,12 +11174,6 @@
       </w:sdtPr>
       <w:sdtEndPr>
         <w:rPr>
-          <w:rFonts w:asciiTheme="minorHAnsi" w:eastAsiaTheme="minorHAnsi" w:hAnsiTheme="minorHAnsi"/>
-          <w:b w:val="0"/>
-          <w:bCs w:val="0"/>
-          <w:color w:val="auto"/>
-          <w:sz w:val="24"/>
-          <w:szCs w:val="24"/>
           <w:rtl/>
         </w:rPr>
       </w:sdtEndPr>
@@ -11093,13 +11258,8 @@
                 <w:bidi w:val="0"/>
                 <w:ind w:left="709" w:hanging="709"/>
               </w:pPr>
-              <w:proofErr w:type="spellStart"/>
               <w:r>
-                <w:t>Tibshirani</w:t>
-              </w:r>
-              <w:proofErr w:type="spellEnd"/>
-              <w:r>
-                <w:t xml:space="preserve">, R., Walther, G., &amp; Hastie, T. (2001). Estimating the number of clusters in a data set via the gap statistic. </w:t>
+                <w:t xml:space="preserve">Tibshirani, R., Walther, G., &amp; Hastie, T. (2001). Estimating the number of clusters in a data set via the gap statistic. </w:t>
               </w:r>
               <w:r>
                 <w:rPr>
@@ -11115,7 +11275,6 @@
             <w:p>
               <w:pPr>
                 <w:rPr>
-                  <w:rFonts w:hint="cs"/>
                   <w:b/>
                   <w:bCs/>
                   <w:noProof/>
@@ -11137,6 +11296,7 @@
     </w:sdt>
     <w:sectPr>
       <w:footerReference w:type="default" r:id="rId28"/>
+      <w:headerReference w:type="first" r:id="rId29"/>
       <w:pgSz w:w="11900" w:h="16840"/>
       <w:pgMar w:top="1440" w:right="1440" w:bottom="1440" w:left="1440" w:header="709" w:footer="709" w:gutter="0"/>
       <w:pgNumType w:start="0"/>
@@ -11180,6 +11340,7 @@
         <w:docPartUnique/>
       </w:docPartObj>
     </w:sdtPr>
+    <w:sdtEndPr/>
     <w:sdtContent>
       <w:p>
         <w:pPr>
@@ -11243,6 +11404,33 @@
     </w:p>
   </w:footnote>
 </w:footnotes>
+</file>
+
+<file path=word/header1.xml><?xml version="1.0" encoding="utf-8"?>
+<w:hdr xmlns:wpc="http://schemas.microsoft.com/office/word/2010/wordprocessingCanvas" xmlns:cx="http://schemas.microsoft.com/office/drawing/2014/chartex" xmlns:cx1="http://schemas.microsoft.com/office/drawing/2015/9/8/chartex" xmlns:cx2="http://schemas.microsoft.com/office/drawing/2015/10/21/chartex" xmlns:cx3="http://schemas.microsoft.com/office/drawing/2016/5/9/chartex" xmlns:cx4="http://schemas.microsoft.com/office/drawing/2016/5/10/chartex" xmlns:cx5="http://schemas.microsoft.com/office/drawing/2016/5/11/chartex" xmlns:cx6="http://schemas.microsoft.com/office/drawing/2016/5/12/chartex" xmlns:cx7="http://schemas.microsoft.com/office/drawing/2016/5/13/chartex" xmlns:cx8="http://schemas.microsoft.com/office/drawing/2016/5/14/chartex" xmlns:mc="http://schemas.openxmlformats.org/markup-compatibility/2006" xmlns:aink="http://schemas.microsoft.com/office/drawing/2016/ink" xmlns:am3d="http://schemas.microsoft.com/office/drawing/2017/model3d" xmlns:o="urn:schemas-microsoft-com:office:office" xmlns:r="http://schemas.openxmlformats.org/officeDocument/2006/relationships" xmlns:m="http://schemas.openxmlformats.org/officeDocument/2006/math" xmlns:v="urn:schemas-microsoft-com:vml" xmlns:wp14="http://schemas.microsoft.com/office/word/2010/wordprocessingDrawing" xmlns:wp="http://schemas.openxmlformats.org/drawingml/2006/wordprocessingDrawing" xmlns:w10="urn:schemas-microsoft-com:office:word" xmlns:w="http://schemas.openxmlformats.org/wordprocessingml/2006/main" xmlns:w14="http://schemas.microsoft.com/office/word/2010/wordml" xmlns:w15="http://schemas.microsoft.com/office/word/2012/wordml" xmlns:w16cid="http://schemas.microsoft.com/office/word/2016/wordml/cid" xmlns:w16se="http://schemas.microsoft.com/office/word/2015/wordml/symex" xmlns:wpg="http://schemas.microsoft.com/office/word/2010/wordprocessingGroup" xmlns:wpi="http://schemas.microsoft.com/office/word/2010/wordprocessingInk" xmlns:wne="http://schemas.microsoft.com/office/word/2006/wordml" xmlns:wps="http://schemas.microsoft.com/office/word/2010/wordprocessingShape" mc:Ignorable="w14 w15 w16se w16cid wp14">
+  <w:p>
+    <w:pPr>
+      <w:rPr>
+        <w:rtl/>
+      </w:rPr>
+    </w:pPr>
+    <w:r>
+      <w:rPr>
+        <w:rtl/>
+      </w:rPr>
+      <w:t>המכללה האקדמית תל-חי</w:t>
+    </w:r>
+    <w:r>
+      <w:br/>
+    </w:r>
+    <w:r>
+      <w:rPr>
+        <w:rtl/>
+      </w:rPr>
+      <w:t>החוג למדעי המחשב</w:t>
+    </w:r>
+  </w:p>
+</w:hdr>
 </file>
 
 <file path=word/numbering.xml><?xml version="1.0" encoding="utf-8"?>
@@ -13242,6 +13430,7 @@
     <w:lsdException w:name="HTML Sample" w:semiHidden="1" w:unhideWhenUsed="1"/>
     <w:lsdException w:name="HTML Typewriter" w:semiHidden="1" w:unhideWhenUsed="1"/>
     <w:lsdException w:name="HTML Variable" w:semiHidden="1" w:unhideWhenUsed="1"/>
+    <w:lsdException w:name="Normal Table" w:semiHidden="1" w:unhideWhenUsed="1"/>
     <w:lsdException w:name="annotation subject" w:semiHidden="1" w:unhideWhenUsed="1"/>
     <w:lsdException w:name="No List" w:semiHidden="1" w:unhideWhenUsed="1"/>
     <w:lsdException w:name="Outline List 1" w:semiHidden="1" w:unhideWhenUsed="1"/>
@@ -13285,8 +13474,10 @@
     <w:lsdException w:name="Table Elegant" w:semiHidden="1" w:unhideWhenUsed="1"/>
     <w:lsdException w:name="Table Professional" w:semiHidden="1" w:unhideWhenUsed="1"/>
     <w:lsdException w:name="Table Subtle 1" w:semiHidden="1" w:unhideWhenUsed="1"/>
+    <w:lsdException w:name="Table Subtle 2" w:semiHidden="1" w:unhideWhenUsed="1"/>
     <w:lsdException w:name="Table Web 1" w:semiHidden="1" w:unhideWhenUsed="1"/>
     <w:lsdException w:name="Table Web 2" w:semiHidden="1" w:unhideWhenUsed="1"/>
+    <w:lsdException w:name="Table Web 3" w:semiHidden="1" w:unhideWhenUsed="1"/>
     <w:lsdException w:name="Balloon Text" w:semiHidden="1" w:unhideWhenUsed="1"/>
     <w:lsdException w:name="Table Grid" w:uiPriority="39"/>
     <w:lsdException w:name="Table Theme" w:semiHidden="1" w:unhideWhenUsed="1"/>
@@ -13594,6 +13785,7 @@
   <w:style w:type="character" w:default="1" w:styleId="DefaultParagraphFont">
     <w:name w:val="Default Paragraph Font"/>
     <w:uiPriority w:val="1"/>
+    <w:semiHidden/>
     <w:unhideWhenUsed/>
   </w:style>
   <w:style w:type="table" w:default="1" w:styleId="TableNormal">
@@ -14467,7 +14659,7 @@
 </file>
 
 <file path=customXml/itemProps1.xml><?xml version="1.0" encoding="utf-8"?>
-<ds:datastoreItem xmlns:ds="http://schemas.openxmlformats.org/officeDocument/2006/customXml" ds:itemID="{63AF79B2-9AF3-1F4F-B5E8-E236CA6B74B6}">
+<ds:datastoreItem xmlns:ds="http://schemas.openxmlformats.org/officeDocument/2006/customXml" ds:itemID="{E479B4E5-45EF-364D-9C1B-EE1CF306974B}">
   <ds:schemaRefs>
     <ds:schemaRef ds:uri="http://schemas.openxmlformats.org/officeDocument/2006/bibliography"/>
   </ds:schemaRefs>

</xml_diff>